<commit_message>
generating reports skeleton complete
</commit_message>
<xml_diff>
--- a/slp-backend/report_templates/test.docx
+++ b/slp-backend/report_templates/test.docx
@@ -249,6 +249,12 @@
               </w:rPr>
               <w:t>Producent (kraj pochodzenia):</w:t>
             </w:r>
+            <w:r>
+              <w:rPr>
+                <w:color w:val="000000"/>
+              </w:rPr>
+              <w:t xml:space="preserve"> ${country}</w:t>
+            </w:r>
           </w:p>
         </w:tc>
         <w:tc>
@@ -273,7 +279,18 @@
               <w:t xml:space="preserve"> </w:t>
             </w:r>
             <w:r>
-              <w:t>${probkaId}</w:t>
+              <w:t>${</w:t>
+            </w:r>
+            <w:proofErr w:type="spellStart"/>
+            <w:r>
+              <w:t>sample</w:t>
+            </w:r>
+            <w:r>
+              <w:t>Id</w:t>
+            </w:r>
+            <w:proofErr w:type="spellEnd"/>
+            <w:r>
+              <w:t>}</w:t>
             </w:r>
           </w:p>
         </w:tc>
@@ -299,6 +316,53 @@
                 <w:color w:val="000000"/>
               </w:rPr>
             </w:pPr>
+            <w:r>
+              <w:rPr>
+                <w:b/>
+                <w:color w:val="000000"/>
+              </w:rPr>
+              <w:t>${</w:t>
+            </w:r>
+            <w:proofErr w:type="spellStart"/>
+            <w:r>
+              <w:rPr>
+                <w:b/>
+                <w:color w:val="000000"/>
+              </w:rPr>
+              <w:t>clientName</w:t>
+            </w:r>
+            <w:proofErr w:type="spellEnd"/>
+            <w:r>
+              <w:rPr>
+                <w:b/>
+                <w:color w:val="000000"/>
+              </w:rPr>
+              <w:t>}</w:t>
+            </w:r>
+            <w:r>
+              <w:rPr>
+                <w:b/>
+                <w:color w:val="000000"/>
+              </w:rPr>
+              <w:br/>
+              <w:t>${</w:t>
+            </w:r>
+            <w:proofErr w:type="spellStart"/>
+            <w:r>
+              <w:rPr>
+                <w:b/>
+                <w:color w:val="000000"/>
+              </w:rPr>
+              <w:t>clientAdderess</w:t>
+            </w:r>
+            <w:proofErr w:type="spellEnd"/>
+            <w:r>
+              <w:rPr>
+                <w:b/>
+                <w:color w:val="000000"/>
+              </w:rPr>
+              <w:t>}</w:t>
+            </w:r>
           </w:p>
         </w:tc>
       </w:tr>
@@ -333,9 +397,28 @@
             <w:r>
               <w:rPr>
                 <w:color w:val="000000"/>
-                <w:vertAlign w:val="superscript"/>
               </w:rPr>
               <w:t xml:space="preserve"> </w:t>
+            </w:r>
+            <w:r>
+              <w:rPr>
+                <w:color w:val="000000"/>
+              </w:rPr>
+              <w:t>${</w:t>
+            </w:r>
+            <w:proofErr w:type="spellStart"/>
+            <w:r>
+              <w:rPr>
+                <w:color w:val="000000"/>
+              </w:rPr>
+              <w:t>supplierName</w:t>
+            </w:r>
+            <w:proofErr w:type="spellEnd"/>
+            <w:r>
+              <w:rPr>
+                <w:color w:val="000000"/>
+              </w:rPr>
+              <w:t>}</w:t>
             </w:r>
           </w:p>
         </w:tc>
@@ -408,14 +491,33 @@
               <w:rPr>
                 <w:color w:val="000000"/>
               </w:rPr>
-              <w:t>Odbiorca:</w:t>
-            </w:r>
-            <w:r>
-              <w:rPr>
-                <w:color w:val="000000"/>
-                <w:vertAlign w:val="superscript"/>
-              </w:rPr>
-              <w:t xml:space="preserve"> </w:t>
+              <w:t>Odbiorca</w:t>
+            </w:r>
+            <w:r>
+              <w:rPr>
+                <w:color w:val="000000"/>
+              </w:rPr>
+              <w:t xml:space="preserve">: </w:t>
+            </w:r>
+            <w:r>
+              <w:rPr>
+                <w:color w:val="000000"/>
+              </w:rPr>
+              <w:t>${</w:t>
+            </w:r>
+            <w:proofErr w:type="spellStart"/>
+            <w:r>
+              <w:rPr>
+                <w:color w:val="000000"/>
+              </w:rPr>
+              <w:t>recipientName</w:t>
+            </w:r>
+            <w:proofErr w:type="spellEnd"/>
+            <w:r>
+              <w:rPr>
+                <w:color w:val="000000"/>
+              </w:rPr>
+              <w:t>}</w:t>
             </w:r>
           </w:p>
         </w:tc>
@@ -492,9 +594,28 @@
             <w:r>
               <w:rPr>
                 <w:color w:val="000000"/>
-                <w:vertAlign w:val="superscript"/>
               </w:rPr>
               <w:t xml:space="preserve"> </w:t>
+            </w:r>
+            <w:r>
+              <w:rPr>
+                <w:color w:val="000000"/>
+              </w:rPr>
+              <w:t>${</w:t>
+            </w:r>
+            <w:proofErr w:type="spellStart"/>
+            <w:r>
+              <w:rPr>
+                <w:color w:val="000000"/>
+              </w:rPr>
+              <w:t>jobNumber</w:t>
+            </w:r>
+            <w:proofErr w:type="spellEnd"/>
+            <w:r>
+              <w:rPr>
+                <w:color w:val="000000"/>
+              </w:rPr>
+              <w:t>}</w:t>
             </w:r>
           </w:p>
         </w:tc>
@@ -569,9 +690,28 @@
             <w:r>
               <w:rPr>
                 <w:color w:val="000000"/>
-                <w:vertAlign w:val="superscript"/>
               </w:rPr>
               <w:t xml:space="preserve"> </w:t>
+            </w:r>
+            <w:r>
+              <w:rPr>
+                <w:color w:val="000000"/>
+              </w:rPr>
+              <w:t>${</w:t>
+            </w:r>
+            <w:proofErr w:type="spellStart"/>
+            <w:r>
+              <w:rPr>
+                <w:color w:val="000000"/>
+              </w:rPr>
+              <w:t>smaplingStandard</w:t>
+            </w:r>
+            <w:proofErr w:type="spellEnd"/>
+            <w:r>
+              <w:rPr>
+                <w:color w:val="000000"/>
+              </w:rPr>
+              <w:t>}</w:t>
             </w:r>
           </w:p>
         </w:tc>
@@ -657,9 +797,34 @@
             <w:r>
               <w:rPr>
                 <w:color w:val="000000"/>
-                <w:vertAlign w:val="superscript"/>
               </w:rPr>
               <w:t xml:space="preserve"> </w:t>
+            </w:r>
+            <w:r>
+              <w:rPr>
+                <w:color w:val="000000"/>
+              </w:rPr>
+              <w:t>${</w:t>
+            </w:r>
+            <w:proofErr w:type="spellStart"/>
+            <w:r>
+              <w:rPr>
+                <w:color w:val="000000"/>
+              </w:rPr>
+              <w:t>sampling</w:t>
+            </w:r>
+            <w:r>
+              <w:rPr>
+                <w:color w:val="000000"/>
+              </w:rPr>
+              <w:t>Date</w:t>
+            </w:r>
+            <w:proofErr w:type="spellEnd"/>
+            <w:r>
+              <w:rPr>
+                <w:color w:val="000000"/>
+              </w:rPr>
+              <w:t>}</w:t>
             </w:r>
           </w:p>
         </w:tc>
@@ -686,6 +851,26 @@
               </w:rPr>
               <w:t>Wielkość partii:</w:t>
             </w:r>
+            <w:r>
+              <w:rPr>
+                <w:color w:val="000000"/>
+              </w:rPr>
+              <w:t xml:space="preserve"> ${</w:t>
+            </w:r>
+            <w:proofErr w:type="spellStart"/>
+            <w:r>
+              <w:rPr>
+                <w:color w:val="000000"/>
+              </w:rPr>
+              <w:t>batchSize</w:t>
+            </w:r>
+            <w:proofErr w:type="spellEnd"/>
+            <w:r>
+              <w:rPr>
+                <w:color w:val="000000"/>
+              </w:rPr>
+              <w:t>}</w:t>
+            </w:r>
           </w:p>
           <w:p>
             <w:pPr>
@@ -700,6 +885,26 @@
               </w:rPr>
               <w:t xml:space="preserve">Nr partii: </w:t>
             </w:r>
+            <w:r>
+              <w:rPr>
+                <w:color w:val="000000"/>
+              </w:rPr>
+              <w:t>${</w:t>
+            </w:r>
+            <w:proofErr w:type="spellStart"/>
+            <w:r>
+              <w:rPr>
+                <w:color w:val="000000"/>
+              </w:rPr>
+              <w:t>batchNumber</w:t>
+            </w:r>
+            <w:proofErr w:type="spellEnd"/>
+            <w:r>
+              <w:rPr>
+                <w:color w:val="000000"/>
+              </w:rPr>
+              <w:t>}</w:t>
+            </w:r>
           </w:p>
           <w:p>
             <w:pPr>
@@ -712,7 +917,33 @@
               <w:rPr>
                 <w:color w:val="000000"/>
               </w:rPr>
-              <w:t xml:space="preserve">Data produkcji: </w:t>
+              <w:t>Data produkcji:</w:t>
+            </w:r>
+            <w:r>
+              <w:rPr>
+                <w:color w:val="000000"/>
+              </w:rPr>
+              <w:t xml:space="preserve"> </w:t>
+            </w:r>
+            <w:r>
+              <w:rPr>
+                <w:color w:val="000000"/>
+              </w:rPr>
+              <w:t>${</w:t>
+            </w:r>
+            <w:proofErr w:type="spellStart"/>
+            <w:r>
+              <w:rPr>
+                <w:color w:val="000000"/>
+              </w:rPr>
+              <w:t>productionDate</w:t>
+            </w:r>
+            <w:proofErr w:type="spellEnd"/>
+            <w:r>
+              <w:rPr>
+                <w:color w:val="000000"/>
+              </w:rPr>
+              <w:t>}</w:t>
             </w:r>
           </w:p>
           <w:p>
@@ -728,21 +959,34 @@
               </w:rPr>
               <w:t xml:space="preserve">Termin przydatności: </w:t>
             </w:r>
+            <w:r>
+              <w:rPr>
+                <w:color w:val="000000"/>
+              </w:rPr>
+              <w:t>${</w:t>
+            </w:r>
+            <w:proofErr w:type="spellStart"/>
+            <w:r>
+              <w:rPr>
+                <w:color w:val="000000"/>
+              </w:rPr>
+              <w:t>expirationDate</w:t>
+            </w:r>
+            <w:proofErr w:type="spellEnd"/>
+            <w:r>
+              <w:rPr>
+                <w:color w:val="000000"/>
+              </w:rPr>
+              <w:t>}</w:t>
+            </w:r>
           </w:p>
           <w:p>
             <w:pPr>
               <w:snapToGrid w:val="0"/>
               <w:rPr>
-                <w:b/>
-                <w:color w:val="000000"/>
-              </w:rPr>
-            </w:pPr>
-            <w:r>
-              <w:rPr>
-                <w:color w:val="000000"/>
-              </w:rPr>
-              <w:t>…</w:t>
-            </w:r>
+                <w:color w:val="000000"/>
+              </w:rPr>
+            </w:pPr>
           </w:p>
         </w:tc>
         <w:tc>
@@ -797,10 +1041,18 @@
               <w:t>Metodyka pobierania próbki:</w:t>
             </w:r>
             <w:r>
-              <w:rPr>
-                <w:vertAlign w:val="superscript"/>
-              </w:rPr>
               <w:t xml:space="preserve"> </w:t>
+            </w:r>
+            <w:r>
+              <w:t>${</w:t>
+            </w:r>
+            <w:proofErr w:type="spellStart"/>
+            <w:r>
+              <w:t>mechanism</w:t>
+            </w:r>
+            <w:proofErr w:type="spellEnd"/>
+            <w:r>
+              <w:t>}</w:t>
             </w:r>
           </w:p>
         </w:tc>
@@ -936,6 +1188,26 @@
                 <w:color w:val="000000"/>
               </w:rPr>
             </w:pPr>
+            <w:r>
+              <w:rPr>
+                <w:color w:val="000000"/>
+              </w:rPr>
+              <w:t>${</w:t>
+            </w:r>
+            <w:proofErr w:type="spellStart"/>
+            <w:r>
+              <w:rPr>
+                <w:color w:val="000000"/>
+              </w:rPr>
+              <w:t>sampleId</w:t>
+            </w:r>
+            <w:proofErr w:type="spellEnd"/>
+            <w:r>
+              <w:rPr>
+                <w:color w:val="000000"/>
+              </w:rPr>
+              <w:t>}</w:t>
+            </w:r>
           </w:p>
         </w:tc>
       </w:tr>
@@ -980,6 +1252,26 @@
                 <w:color w:val="000000"/>
               </w:rPr>
             </w:pPr>
+            <w:r>
+              <w:rPr>
+                <w:color w:val="000000"/>
+              </w:rPr>
+              <w:t>${</w:t>
+            </w:r>
+            <w:proofErr w:type="spellStart"/>
+            <w:r>
+              <w:rPr>
+                <w:color w:val="000000"/>
+              </w:rPr>
+              <w:t>admissionDate</w:t>
+            </w:r>
+            <w:proofErr w:type="spellEnd"/>
+            <w:r>
+              <w:rPr>
+                <w:color w:val="000000"/>
+              </w:rPr>
+              <w:t>}</w:t>
+            </w:r>
           </w:p>
         </w:tc>
       </w:tr>
@@ -1005,6 +1297,26 @@
               </w:rPr>
               <w:t>Opis próbki:</w:t>
             </w:r>
+            <w:r>
+              <w:rPr>
+                <w:color w:val="000000"/>
+              </w:rPr>
+              <w:t xml:space="preserve"> ${</w:t>
+            </w:r>
+            <w:proofErr w:type="spellStart"/>
+            <w:r>
+              <w:rPr>
+                <w:color w:val="000000"/>
+              </w:rPr>
+              <w:t>sampleDesc</w:t>
+            </w:r>
+            <w:proofErr w:type="spellEnd"/>
+            <w:r>
+              <w:rPr>
+                <w:color w:val="000000"/>
+              </w:rPr>
+              <w:t>}</w:t>
+            </w:r>
           </w:p>
         </w:tc>
       </w:tr>
@@ -1046,6 +1358,26 @@
                 <w:color w:val="000000"/>
               </w:rPr>
             </w:pPr>
+            <w:r>
+              <w:rPr>
+                <w:color w:val="000000"/>
+              </w:rPr>
+              <w:t>${</w:t>
+            </w:r>
+            <w:proofErr w:type="spellStart"/>
+            <w:r>
+              <w:rPr>
+                <w:color w:val="000000"/>
+              </w:rPr>
+              <w:t>sampleSize</w:t>
+            </w:r>
+            <w:proofErr w:type="spellEnd"/>
+            <w:r>
+              <w:rPr>
+                <w:color w:val="000000"/>
+              </w:rPr>
+              <w:t>}</w:t>
+            </w:r>
           </w:p>
         </w:tc>
       </w:tr>
@@ -1178,6 +1510,26 @@
                 <w:color w:val="000000"/>
               </w:rPr>
             </w:pPr>
+            <w:r>
+              <w:rPr>
+                <w:color w:val="000000"/>
+              </w:rPr>
+              <w:t>${</w:t>
+            </w:r>
+            <w:proofErr w:type="spellStart"/>
+            <w:r>
+              <w:rPr>
+                <w:color w:val="000000"/>
+              </w:rPr>
+              <w:t>sampleState</w:t>
+            </w:r>
+            <w:proofErr w:type="spellEnd"/>
+            <w:r>
+              <w:rPr>
+                <w:color w:val="000000"/>
+              </w:rPr>
+              <w:t>}</w:t>
+            </w:r>
           </w:p>
         </w:tc>
       </w:tr>
@@ -1351,7 +1703,24 @@
           </w:tcPr>
           <w:p>
             <w:r>
-              <w:t>…</w:t>
+              <w:rPr>
+                <w:color w:val="000000"/>
+              </w:rPr>
+              <w:t>${</w:t>
+            </w:r>
+            <w:proofErr w:type="spellStart"/>
+            <w:r>
+              <w:rPr>
+                <w:color w:val="000000"/>
+              </w:rPr>
+              <w:t>admissionDate</w:t>
+            </w:r>
+            <w:proofErr w:type="spellEnd"/>
+            <w:r>
+              <w:rPr>
+                <w:color w:val="000000"/>
+              </w:rPr>
+              <w:t>}</w:t>
             </w:r>
           </w:p>
         </w:tc>
@@ -2049,7 +2418,25 @@
                 <w:sz w:val="16"/>
                 <w:szCs w:val="16"/>
               </w:rPr>
-              <w:t>w sprawie kontroli zgodności z Prawodawstwem UE w odniesieniu do Rozp. Parlamentu Europejskiego</w:t>
+              <w:t xml:space="preserve">w sprawie kontroli zgodności z Prawodawstwem UE w odniesieniu do </w:t>
+            </w:r>
+            <w:proofErr w:type="spellStart"/>
+            <w:r>
+              <w:rPr>
+                <w:b/>
+                <w:sz w:val="16"/>
+                <w:szCs w:val="16"/>
+              </w:rPr>
+              <w:t>Rozp</w:t>
+            </w:r>
+            <w:proofErr w:type="spellEnd"/>
+            <w:r>
+              <w:rPr>
+                <w:b/>
+                <w:sz w:val="16"/>
+                <w:szCs w:val="16"/>
+              </w:rPr>
+              <w:t>. Parlamentu Europejskiego</w:t>
             </w:r>
             <w:r>
               <w:rPr>
@@ -3242,7 +3629,15 @@
             <w:t xml:space="preserve"> </w:t>
           </w:r>
           <w:r>
-            <w:t>${newDate}</w:t>
+            <w:t>${</w:t>
+          </w:r>
+          <w:proofErr w:type="spellStart"/>
+          <w:r>
+            <w:t>newDate</w:t>
+          </w:r>
+          <w:proofErr w:type="spellEnd"/>
+          <w:r>
+            <w:t>}</w:t>
           </w:r>
         </w:p>
       </w:tc>
@@ -3311,7 +3706,15 @@
       <w:t xml:space="preserve">F-4/PG-16, Wydanie </w:t>
     </w:r>
     <w:r>
-      <w:t>${counter}</w:t>
+      <w:t>${</w:t>
+    </w:r>
+    <w:proofErr w:type="spellStart"/>
+    <w:r>
+      <w:t>counter</w:t>
+    </w:r>
+    <w:proofErr w:type="spellEnd"/>
+    <w:r>
+      <w:t>}</w:t>
     </w:r>
     <w:r>
       <w:t xml:space="preserve"> z dnia</w:t>
@@ -3320,7 +3723,15 @@
       <w:t xml:space="preserve"> </w:t>
     </w:r>
     <w:r>
-      <w:t>${newDate}</w:t>
+      <w:t>${</w:t>
+    </w:r>
+    <w:proofErr w:type="spellStart"/>
+    <w:r>
+      <w:t>newDate</w:t>
+    </w:r>
+    <w:proofErr w:type="spellEnd"/>
+    <w:r>
+      <w:t>}</w:t>
     </w:r>
     <w:r>
       <w:t xml:space="preserve"> </w:t>
@@ -3557,7 +3968,21 @@
       <w:rPr>
         <w:b/>
       </w:rPr>
-      <w:t>${labName}</w:t>
+      <w:t>${</w:t>
+    </w:r>
+    <w:proofErr w:type="spellStart"/>
+    <w:r>
+      <w:rPr>
+        <w:b/>
+      </w:rPr>
+      <w:t>labName</w:t>
+    </w:r>
+    <w:proofErr w:type="spellEnd"/>
+    <w:r>
+      <w:rPr>
+        <w:b/>
+      </w:rPr>
+      <w:t>}</w:t>
     </w:r>
     <w:r>
       <w:rPr>
@@ -3569,7 +3994,21 @@
       <w:rPr>
         <w:b/>
       </w:rPr>
-      <w:t>${city}</w:t>
+      <w:t>${</w:t>
+    </w:r>
+    <w:proofErr w:type="spellStart"/>
+    <w:r>
+      <w:rPr>
+        <w:b/>
+      </w:rPr>
+      <w:t>city</w:t>
+    </w:r>
+    <w:proofErr w:type="spellEnd"/>
+    <w:r>
+      <w:rPr>
+        <w:b/>
+      </w:rPr>
+      <w:t>}</w:t>
     </w:r>
     <w:r>
       <w:rPr>
@@ -3617,17 +4056,39 @@
         <w:lang w:val="en-GB"/>
       </w:rPr>
     </w:pPr>
+    <w:proofErr w:type="spellStart"/>
     <w:r>
       <w:rPr>
         <w:lang w:val="en-GB"/>
       </w:rPr>
-      <w:t xml:space="preserve">adres : </w:t>
-    </w:r>
+      <w:t>adres</w:t>
+    </w:r>
+    <w:proofErr w:type="spellEnd"/>
     <w:r>
       <w:rPr>
         <w:lang w:val="en-GB"/>
       </w:rPr>
-      <w:t>${fullAddress}</w:t>
+      <w:t xml:space="preserve"> : </w:t>
+    </w:r>
+    <w:r>
+      <w:rPr>
+        <w:lang w:val="en-GB"/>
+      </w:rPr>
+      <w:t>${</w:t>
+    </w:r>
+    <w:proofErr w:type="spellStart"/>
+    <w:r>
+      <w:rPr>
+        <w:lang w:val="en-GB"/>
+      </w:rPr>
+      <w:t>fullAddress</w:t>
+    </w:r>
+    <w:proofErr w:type="spellEnd"/>
+    <w:r>
+      <w:rPr>
+        <w:lang w:val="en-GB"/>
+      </w:rPr>
+      <w:t>}</w:t>
     </w:r>
   </w:p>
   <w:p>
@@ -3654,7 +4115,21 @@
       <w:rPr>
         <w:lang w:val="en-GB"/>
       </w:rPr>
-      <w:t>${phoneNumber}</w:t>
+      <w:t>${</w:t>
+    </w:r>
+    <w:proofErr w:type="spellStart"/>
+    <w:r>
+      <w:rPr>
+        <w:lang w:val="en-GB"/>
+      </w:rPr>
+      <w:t>phoneNumber</w:t>
+    </w:r>
+    <w:proofErr w:type="spellEnd"/>
+    <w:r>
+      <w:rPr>
+        <w:lang w:val="en-GB"/>
+      </w:rPr>
+      <w:t>}</w:t>
     </w:r>
     <w:r>
       <w:rPr>

</xml_diff>